<commit_message>
vẽ lại sơ đồ actity quy trình báo cáo, thống kê
</commit_message>
<xml_diff>
--- a/BaoCao_Review/PhanTichNghiepVu/Update/1412579 - Sửa sau Peer Review/SRS-01-Save_My_Life-Quản-lí-NPP.docx
+++ b/BaoCao_Review/PhanTichNghiepVu/Update/1412579 - Sửa sau Peer Review/SRS-01-Save_My_Life-Quản-lí-NPP.docx
@@ -1,6 +1,6 @@
 
 <file path=word/document.xml><?xml version="1.0" encoding="utf-8"?>
-<w:document xmlns:wpc="http://schemas.microsoft.com/office/word/2010/wordprocessingCanvas" xmlns:mc="http://schemas.openxmlformats.org/markup-compatibility/2006" xmlns:o="urn:schemas-microsoft-com:office:office" xmlns:r="http://schemas.openxmlformats.org/officeDocument/2006/relationships" xmlns:m="http://schemas.openxmlformats.org/officeDocument/2006/math" xmlns:v="urn:schemas-microsoft-com:vml" xmlns:wp14="http://schemas.microsoft.com/office/word/2010/wordprocessingDrawing" xmlns:wp="http://schemas.openxmlformats.org/drawingml/2006/wordprocessingDrawing" xmlns:w10="urn:schemas-microsoft-com:office:word" xmlns:w="http://schemas.openxmlformats.org/wordprocessingml/2006/main" xmlns:w14="http://schemas.microsoft.com/office/word/2010/wordml" xmlns:w15="http://schemas.microsoft.com/office/word/2012/wordml" xmlns:wpg="http://schemas.microsoft.com/office/word/2010/wordprocessingGroup" xmlns:wpi="http://schemas.microsoft.com/office/word/2010/wordprocessingInk" xmlns:wne="http://schemas.microsoft.com/office/word/2006/wordml" xmlns:wps="http://schemas.microsoft.com/office/word/2010/wordprocessingShape" mc:Ignorable="w14 w15 wp14">
+<w:document xmlns:wpc="http://schemas.microsoft.com/office/word/2010/wordprocessingCanvas" xmlns:cx="http://schemas.microsoft.com/office/drawing/2014/chartex" xmlns:cx1="http://schemas.microsoft.com/office/drawing/2015/9/8/chartex" xmlns:cx2="http://schemas.microsoft.com/office/drawing/2015/10/21/chartex" xmlns:cx3="http://schemas.microsoft.com/office/drawing/2016/5/9/chartex" xmlns:cx4="http://schemas.microsoft.com/office/drawing/2016/5/10/chartex" xmlns:cx5="http://schemas.microsoft.com/office/drawing/2016/5/11/chartex" xmlns:cx6="http://schemas.microsoft.com/office/drawing/2016/5/12/chartex" xmlns:cx7="http://schemas.microsoft.com/office/drawing/2016/5/13/chartex" xmlns:cx8="http://schemas.microsoft.com/office/drawing/2016/5/14/chartex" xmlns:mc="http://schemas.openxmlformats.org/markup-compatibility/2006" xmlns:aink="http://schemas.microsoft.com/office/drawing/2016/ink" xmlns:am3d="http://schemas.microsoft.com/office/drawing/2017/model3d" xmlns:o="urn:schemas-microsoft-com:office:office" xmlns:r="http://schemas.openxmlformats.org/officeDocument/2006/relationships" xmlns:m="http://schemas.openxmlformats.org/officeDocument/2006/math" xmlns:v="urn:schemas-microsoft-com:vml" xmlns:wp14="http://schemas.microsoft.com/office/word/2010/wordprocessingDrawing" xmlns:wp="http://schemas.openxmlformats.org/drawingml/2006/wordprocessingDrawing" xmlns:w10="urn:schemas-microsoft-com:office:word" xmlns:w="http://schemas.openxmlformats.org/wordprocessingml/2006/main" xmlns:w14="http://schemas.microsoft.com/office/word/2010/wordml" xmlns:w15="http://schemas.microsoft.com/office/word/2012/wordml" xmlns:w16cid="http://schemas.microsoft.com/office/word/2016/wordml/cid" xmlns:w16se="http://schemas.microsoft.com/office/word/2015/wordml/symex" xmlns:wpg="http://schemas.microsoft.com/office/word/2010/wordprocessingGroup" xmlns:wpi="http://schemas.microsoft.com/office/word/2010/wordprocessingInk" xmlns:wne="http://schemas.microsoft.com/office/word/2006/wordml" xmlns:wps="http://schemas.microsoft.com/office/word/2010/wordprocessingShape" mc:Ignorable="w14 w15 w16se w16cid wp14">
   <w:body>
     <w:p>
       <w:pPr>
@@ -18,7 +18,7 @@
     </w:p>
     <w:p>
       <w:pPr>
-        <w:pStyle w:val="Heading3"/>
+        <w:pStyle w:val="u3"/>
       </w:pPr>
       <w:bookmarkStart w:id="0" w:name="_Toc493798535"/>
       <w:bookmarkStart w:id="1" w:name="_Toc493798561"/>
@@ -28,7 +28,16 @@
       <w:bookmarkEnd w:id="0"/>
       <w:bookmarkEnd w:id="1"/>
       <w:r>
-        <w:t xml:space="preserve">“ Báo cáo kinh doanh của </w:t>
+        <w:t>“ Báo cáo</w:t>
+      </w:r>
+      <w:r>
+        <w:rPr>
+          <w:lang w:val="en-US"/>
+        </w:rPr>
+        <w:t xml:space="preserve"> </w:t>
+      </w:r>
+      <w:r>
+        <w:t xml:space="preserve">kinh doanh của </w:t>
       </w:r>
       <w:r>
         <w:rPr>
@@ -113,7 +122,16 @@
                 <w:noProof/>
                 <w:lang w:val="vi-VN"/>
               </w:rPr>
-              <w:t xml:space="preserve">Báo cáo kinh doanh của </w:t>
+              <w:t xml:space="preserve">Báo cáo </w:t>
+            </w:r>
+            <w:bookmarkStart w:id="2" w:name="_GoBack"/>
+            <w:bookmarkEnd w:id="2"/>
+            <w:r>
+              <w:rPr>
+                <w:noProof/>
+                <w:lang w:val="vi-VN"/>
+              </w:rPr>
+              <w:t xml:space="preserve">kinh doanh của </w:t>
             </w:r>
             <w:r>
               <w:rPr>
@@ -413,6 +431,18 @@
               </w:rPr>
               <w:t>Báo cáo doanh thu của nhà phân phối</w:t>
             </w:r>
+            <w:r>
+              <w:rPr>
+                <w:noProof/>
+              </w:rPr>
+              <w:t xml:space="preserve"> sau đó nhập số liệu lên Excel</w:t>
+            </w:r>
+            <w:r>
+              <w:rPr>
+                <w:noProof/>
+              </w:rPr>
+              <w:t>.</w:t>
+            </w:r>
           </w:p>
           <w:p>
             <w:pPr>
@@ -430,9 +460,15 @@
             <w:r>
               <w:rPr>
                 <w:noProof/>
-                <w:lang w:val="vi-VN"/>
-              </w:rPr>
-              <w:t>T</w:t>
+              </w:rPr>
+              <w:t xml:space="preserve">Nhân viên dùng Excel </w:t>
+            </w:r>
+            <w:r>
+              <w:rPr>
+                <w:noProof/>
+                <w:lang w:val="vi-VN"/>
+              </w:rPr>
+              <w:t>t</w:t>
             </w:r>
             <w:r>
               <w:rPr>
@@ -472,7 +508,19 @@
               <w:rPr>
                 <w:noProof/>
               </w:rPr>
-              <w:t xml:space="preserve"> được thực hiện trên Excel</w:t>
+              <w:t>.</w:t>
+            </w:r>
+            <w:r>
+              <w:rPr>
+                <w:noProof/>
+              </w:rPr>
+              <w:t xml:space="preserve"> Phân nhóm nhà phân phối mỗi loại hàng hóa theo vùng miền</w:t>
+            </w:r>
+            <w:r>
+              <w:rPr>
+                <w:noProof/>
+              </w:rPr>
+              <w:t>, tạo mẫu báo cáo</w:t>
             </w:r>
             <w:r>
               <w:rPr>
@@ -498,7 +546,25 @@
               <w:rPr>
                 <w:noProof/>
               </w:rPr>
-              <w:t>Phòng kế toán in thống kê doanh thu (gồ m một bản cho Giám đốc/ban quản lý và một bản lưu trữ).</w:t>
+              <w:t xml:space="preserve">Nhân viên </w:t>
+            </w:r>
+            <w:r>
+              <w:rPr>
+                <w:noProof/>
+              </w:rPr>
+              <w:t xml:space="preserve">tiến hành </w:t>
+            </w:r>
+            <w:r>
+              <w:rPr>
+                <w:noProof/>
+              </w:rPr>
+              <w:t>in báo cáo đã tổng hợp trên Excel</w:t>
+            </w:r>
+            <w:r>
+              <w:rPr>
+                <w:noProof/>
+              </w:rPr>
+              <w:t xml:space="preserve"> (gồm một bản cho Giám đốc/ban quản lý và một bản lưu trữ).</w:t>
             </w:r>
           </w:p>
           <w:p>
@@ -608,11 +674,12 @@
     </w:p>
     <w:p>
       <w:pPr>
-        <w:pStyle w:val="Heading3"/>
-      </w:pPr>
-      <w:bookmarkStart w:id="2" w:name="_Toc493798536"/>
-      <w:bookmarkStart w:id="3" w:name="_Toc493798562"/>
+        <w:pStyle w:val="u3"/>
+      </w:pPr>
+      <w:bookmarkStart w:id="3" w:name="_Toc493798536"/>
+      <w:bookmarkStart w:id="4" w:name="_Toc493798562"/>
       <w:r>
+        <w:lastRenderedPageBreak/>
         <w:t xml:space="preserve">Use case </w:t>
       </w:r>
       <w:r>
@@ -621,8 +688,8 @@
       <w:r>
         <w:t>Báo cáo</w:t>
       </w:r>
-      <w:bookmarkEnd w:id="2"/>
       <w:bookmarkEnd w:id="3"/>
+      <w:bookmarkEnd w:id="4"/>
       <w:r>
         <w:t xml:space="preserve"> hoạt động phân bổ hàng hóa”</w:t>
       </w:r>
@@ -846,15 +913,7 @@
                 <w:noProof/>
                 <w:lang w:val="vi-VN"/>
               </w:rPr>
-              <w:t xml:space="preserve">] </w:t>
-            </w:r>
-            <w:r>
-              <w:rPr>
-                <w:noProof/>
-                <w:lang w:val="vi-VN"/>
-              </w:rPr>
-              <w:lastRenderedPageBreak/>
-              <w:t>Quy trình báo cáo</w:t>
+              <w:t>] Quy trình báo cáo</w:t>
             </w:r>
           </w:p>
         </w:tc>
@@ -881,7 +940,6 @@
                 <w:noProof/>
                 <w:lang w:val="vi-VN"/>
               </w:rPr>
-              <w:lastRenderedPageBreak/>
               <w:t>Mô tả</w:t>
             </w:r>
           </w:p>
@@ -1002,7 +1060,20 @@
                 <w:noProof/>
                 <w:lang w:val="vi-VN"/>
               </w:rPr>
-              <w:t>ố lượng đề nghị, số lượng thực tế mỗi lần phân</w:t>
+              <w:t>ố lượng đề nghị, số lượng thực tế</w:t>
+            </w:r>
+            <w:r>
+              <w:rPr>
+                <w:noProof/>
+              </w:rPr>
+              <w:t xml:space="preserve"> và tổng tiền</w:t>
+            </w:r>
+            <w:r>
+              <w:rPr>
+                <w:noProof/>
+                <w:lang w:val="vi-VN"/>
+              </w:rPr>
+              <w:t xml:space="preserve"> mỗi lần phân</w:t>
             </w:r>
             <w:r>
               <w:rPr>
@@ -1024,13 +1095,25 @@
                 <w:noProof/>
                 <w:lang w:val="vi-VN"/>
               </w:rPr>
-              <w:t xml:space="preserve"> từ hoá đơn</w:t>
-            </w:r>
-            <w:r>
-              <w:rPr>
-                <w:noProof/>
-              </w:rPr>
-              <w:t xml:space="preserve"> và đơn đề nghị cấp hàng (Đơn đặt hàng)</w:t>
+              <w:t xml:space="preserve"> từ </w:t>
+            </w:r>
+            <w:r>
+              <w:rPr>
+                <w:noProof/>
+              </w:rPr>
+              <w:t>đơn đặt hàng và đơn giao hàng</w:t>
+            </w:r>
+            <w:r>
+              <w:rPr>
+                <w:noProof/>
+              </w:rPr>
+              <w:t xml:space="preserve"> sau đó nhập số liệu lên Excel</w:t>
+            </w:r>
+            <w:r>
+              <w:rPr>
+                <w:noProof/>
+              </w:rPr>
+              <w:t>.</w:t>
             </w:r>
           </w:p>
           <w:p>
@@ -1049,49 +1132,32 @@
             <w:r>
               <w:rPr>
                 <w:noProof/>
-                <w:lang w:val="vi-VN"/>
-              </w:rPr>
-              <w:t>T</w:t>
-            </w:r>
-            <w:r>
-              <w:rPr>
-                <w:noProof/>
-                <w:lang w:val="vi-VN"/>
-              </w:rPr>
-              <w:t>ính tổng các số liệu</w:t>
-            </w:r>
-            <w:r>
-              <w:rPr>
-                <w:noProof/>
-              </w:rPr>
-              <w:t xml:space="preserve"> đã được tổng hợp</w:t>
-            </w:r>
-            <w:r>
-              <w:rPr>
-                <w:noProof/>
-                <w:lang w:val="vi-VN"/>
-              </w:rPr>
-              <w:t xml:space="preserve"> trong tháng/quý/năm ứ</w:t>
-            </w:r>
-            <w:r>
-              <w:rPr>
-                <w:noProof/>
-                <w:lang w:val="vi-VN"/>
-              </w:rPr>
-              <w:t>ng vớ</w:t>
-            </w:r>
-            <w:r>
-              <w:rPr>
-                <w:noProof/>
-                <w:lang w:val="vi-VN"/>
-              </w:rPr>
-              <w:t>i từng NPP</w:t>
-            </w:r>
-            <w:r>
-              <w:rPr>
-                <w:noProof/>
-              </w:rPr>
-              <w:t xml:space="preserve"> được thực hiện trên Excel.</w:t>
+              </w:rPr>
+              <w:t>Dùng Excel t</w:t>
+            </w:r>
+            <w:r>
+              <w:rPr>
+                <w:noProof/>
+              </w:rPr>
+              <w:t xml:space="preserve">ính </w:t>
+            </w:r>
+            <w:r>
+              <w:rPr>
+                <w:noProof/>
+              </w:rPr>
+              <w:t>tổng các số liệu về việc</w:t>
+            </w:r>
+            <w:r>
+              <w:rPr>
+                <w:noProof/>
+              </w:rPr>
+              <w:t xml:space="preserve"> bổ hàng hóa của từng nhà phân phối theo tháng/quý/năm. Phân nhóm hàng hóa phân bổ mỗi nhà phân phối theo loại, tạo mẫu báo cáo</w:t>
+            </w:r>
+            <w:r>
+              <w:rPr>
+                <w:noProof/>
+              </w:rPr>
+              <w:t>.</w:t>
             </w:r>
           </w:p>
           <w:p>
@@ -1111,7 +1177,7 @@
               <w:rPr>
                 <w:noProof/>
               </w:rPr>
-              <w:t>Phòng kế toán in thống kê doanh thu (gồ m một bản cho Giám đốc/ban quản lý và một bản lưu trữ).</w:t>
+              <w:t>Nhân viên tiến hành in báo cáo đã tổng hợp trên Excel (gồm một bản cho Giám đốc/ban quản lý và một bản lưu trữ).</w:t>
             </w:r>
           </w:p>
           <w:p>
@@ -1224,10 +1290,10 @@
     </w:p>
     <w:p>
       <w:pPr>
-        <w:pStyle w:val="Heading3"/>
-      </w:pPr>
-      <w:bookmarkStart w:id="4" w:name="_Toc493798537"/>
-      <w:bookmarkStart w:id="5" w:name="_Toc493798563"/>
+        <w:pStyle w:val="u3"/>
+      </w:pPr>
+      <w:bookmarkStart w:id="5" w:name="_Toc493798537"/>
+      <w:bookmarkStart w:id="6" w:name="_Toc493798563"/>
       <w:r>
         <w:t xml:space="preserve">Use case </w:t>
       </w:r>
@@ -1243,8 +1309,8 @@
       <w:r>
         <w:t>:</w:t>
       </w:r>
-      <w:bookmarkEnd w:id="4"/>
       <w:bookmarkEnd w:id="5"/>
+      <w:bookmarkEnd w:id="6"/>
     </w:p>
     <w:tbl>
       <w:tblPr>
@@ -1490,6 +1556,7 @@
                 <w:noProof/>
                 <w:lang w:val="vi-VN"/>
               </w:rPr>
+              <w:lastRenderedPageBreak/>
               <w:t>Mô tả</w:t>
             </w:r>
           </w:p>
@@ -1603,15 +1670,7 @@
                 <w:noProof/>
                 <w:lang w:val="vi-VN"/>
               </w:rPr>
-              <w:t xml:space="preserve">ng kê số lượng hàng hoá đã giao cho NPP và doanh thu đạt được giữa hai mốc </w:t>
-            </w:r>
-            <w:r>
-              <w:rPr>
-                <w:noProof/>
-                <w:lang w:val="vi-VN"/>
-              </w:rPr>
-              <w:lastRenderedPageBreak/>
-              <w:t>thời gian mà Giám đốc/ban quản lý yêu cầu (Có thể là ngày/tháng/</w:t>
+              <w:t>ng kê số lượng hàng hoá đã giao cho NPP và doanh thu đạt được giữa hai mốc thời gian mà Giám đốc/ban quản lý yêu cầu (Có thể là ngày/tháng/</w:t>
             </w:r>
             <w:r>
               <w:rPr>
@@ -1631,6 +1690,24 @@
                 <w:noProof/>
               </w:rPr>
               <w:t>)</w:t>
+            </w:r>
+            <w:r>
+              <w:rPr>
+                <w:noProof/>
+              </w:rPr>
+              <w:t xml:space="preserve"> </w:t>
+            </w:r>
+            <w:r>
+              <w:rPr>
+                <w:noProof/>
+              </w:rPr>
+              <w:t>hoặc giữa các tháng/quý trong một năm</w:t>
+            </w:r>
+            <w:r>
+              <w:rPr>
+                <w:noProof/>
+              </w:rPr>
+              <w:t xml:space="preserve"> sau đó nhập số liệu lên excel.</w:t>
             </w:r>
           </w:p>
           <w:p>
@@ -1650,10 +1727,26 @@
               <w:rPr>
                 <w:noProof/>
               </w:rPr>
-              <w:t>Dựa vào yêu cầu báo cáo, nhân viên dùng Excel tính tổng số lượng hàng hoá đã giao, doanh thu giữa hai mốc thời gian mà Giám đốc/ban quản lý yêu cầu (có thể là ngày/tháng/quý/năm). Nếu yêu cầu là số liệu trong một năm thì vẽ biểu đồ thể hiện số liệu giữa các quý/tháng trong năm đó.</w:t>
-            </w:r>
-            <w:bookmarkStart w:id="6" w:name="_GoBack"/>
-            <w:bookmarkEnd w:id="6"/>
+              <w:t xml:space="preserve">Dựa vào yêu cầu báo cáo, nhân viên dùng Excel tính tổng số lượng hàng hoá đã giao, doanh thu giữa hai mốc thời gian mà Giám đốc/ban quản lý yêu cầu </w:t>
+            </w:r>
+            <w:r>
+              <w:rPr>
+                <w:noProof/>
+              </w:rPr>
+              <w:t xml:space="preserve">(ngày/tháng/quý/năm) hoặc giữa các tháng/quý trong một năm, </w:t>
+            </w:r>
+            <w:r>
+              <w:rPr>
+                <w:noProof/>
+              </w:rPr>
+              <w:t xml:space="preserve">vẽ biểu đồ thể hiện </w:t>
+            </w:r>
+            <w:r>
+              <w:rPr>
+                <w:noProof/>
+              </w:rPr>
+              <w:t>so sánh các số liệu.</w:t>
+            </w:r>
           </w:p>
           <w:p>
             <w:pPr>
@@ -1678,7 +1771,7 @@
               <w:rPr>
                 <w:noProof/>
               </w:rPr>
-              <w:t xml:space="preserve"> (gồ m một bản cho Giám đốc/ban quản lý và một bản lưu trữ).</w:t>
+              <w:t xml:space="preserve"> (gồm một bản cho Giám đốc/ban quản lý và một bản lưu trữ).</w:t>
             </w:r>
           </w:p>
           <w:p>
@@ -1744,7 +1837,6 @@
                 <w:noProof/>
                 <w:lang w:val="vi-VN"/>
               </w:rPr>
-              <w:lastRenderedPageBreak/>
               <w:t>Dòng thay thế</w:t>
             </w:r>
           </w:p>
@@ -1797,7 +1889,7 @@
 </file>
 
 <file path=word/numbering.xml><?xml version="1.0" encoding="utf-8"?>
-<w:numbering xmlns:wpc="http://schemas.microsoft.com/office/word/2010/wordprocessingCanvas" xmlns:mc="http://schemas.openxmlformats.org/markup-compatibility/2006" xmlns:o="urn:schemas-microsoft-com:office:office" xmlns:r="http://schemas.openxmlformats.org/officeDocument/2006/relationships" xmlns:m="http://schemas.openxmlformats.org/officeDocument/2006/math" xmlns:v="urn:schemas-microsoft-com:vml" xmlns:wp14="http://schemas.microsoft.com/office/word/2010/wordprocessingDrawing" xmlns:wp="http://schemas.openxmlformats.org/drawingml/2006/wordprocessingDrawing" xmlns:w10="urn:schemas-microsoft-com:office:word" xmlns:w="http://schemas.openxmlformats.org/wordprocessingml/2006/main" xmlns:w14="http://schemas.microsoft.com/office/word/2010/wordml" xmlns:w15="http://schemas.microsoft.com/office/word/2012/wordml" xmlns:wpg="http://schemas.microsoft.com/office/word/2010/wordprocessingGroup" xmlns:wpi="http://schemas.microsoft.com/office/word/2010/wordprocessingInk" xmlns:wne="http://schemas.microsoft.com/office/word/2006/wordml" xmlns:wps="http://schemas.microsoft.com/office/word/2010/wordprocessingShape" mc:Ignorable="w14 w15 wp14">
+<w:numbering xmlns:wpc="http://schemas.microsoft.com/office/word/2010/wordprocessingCanvas" xmlns:cx="http://schemas.microsoft.com/office/drawing/2014/chartex" xmlns:cx1="http://schemas.microsoft.com/office/drawing/2015/9/8/chartex" xmlns:cx2="http://schemas.microsoft.com/office/drawing/2015/10/21/chartex" xmlns:cx3="http://schemas.microsoft.com/office/drawing/2016/5/9/chartex" xmlns:cx4="http://schemas.microsoft.com/office/drawing/2016/5/10/chartex" xmlns:cx5="http://schemas.microsoft.com/office/drawing/2016/5/11/chartex" xmlns:cx6="http://schemas.microsoft.com/office/drawing/2016/5/12/chartex" xmlns:cx7="http://schemas.microsoft.com/office/drawing/2016/5/13/chartex" xmlns:cx8="http://schemas.microsoft.com/office/drawing/2016/5/14/chartex" xmlns:mc="http://schemas.openxmlformats.org/markup-compatibility/2006" xmlns:aink="http://schemas.microsoft.com/office/drawing/2016/ink" xmlns:am3d="http://schemas.microsoft.com/office/drawing/2017/model3d" xmlns:o="urn:schemas-microsoft-com:office:office" xmlns:r="http://schemas.openxmlformats.org/officeDocument/2006/relationships" xmlns:m="http://schemas.openxmlformats.org/officeDocument/2006/math" xmlns:v="urn:schemas-microsoft-com:vml" xmlns:wp14="http://schemas.microsoft.com/office/word/2010/wordprocessingDrawing" xmlns:wp="http://schemas.openxmlformats.org/drawingml/2006/wordprocessingDrawing" xmlns:w10="urn:schemas-microsoft-com:office:word" xmlns:w="http://schemas.openxmlformats.org/wordprocessingml/2006/main" xmlns:w14="http://schemas.microsoft.com/office/word/2010/wordml" xmlns:w15="http://schemas.microsoft.com/office/word/2012/wordml" xmlns:w16cid="http://schemas.microsoft.com/office/word/2016/wordml/cid" xmlns:w16se="http://schemas.microsoft.com/office/word/2015/wordml/symex" xmlns:wpg="http://schemas.microsoft.com/office/word/2010/wordprocessingGroup" xmlns:wpi="http://schemas.microsoft.com/office/word/2010/wordprocessingInk" xmlns:wne="http://schemas.microsoft.com/office/word/2006/wordml" xmlns:wps="http://schemas.microsoft.com/office/word/2010/wordprocessingShape" mc:Ignorable="w14 w15 w16se w16cid wp14">
   <w:abstractNum w:abstractNumId="0" w15:restartNumberingAfterBreak="0">
     <w:nsid w:val="0177589B"/>
     <w:multiLevelType w:val="hybridMultilevel"/>
@@ -3268,7 +3360,7 @@
     <w:lvl w:ilvl="0">
       <w:start w:val="1"/>
       <w:numFmt w:val="decimal"/>
-      <w:pStyle w:val="Heading1"/>
+      <w:pStyle w:val="u1"/>
       <w:lvlText w:val="%1"/>
       <w:lvlJc w:val="left"/>
       <w:pPr>
@@ -3278,7 +3370,7 @@
     <w:lvl w:ilvl="1">
       <w:start w:val="1"/>
       <w:numFmt w:val="decimal"/>
-      <w:pStyle w:val="Heading2"/>
+      <w:pStyle w:val="u2"/>
       <w:lvlText w:val="%1.%2"/>
       <w:lvlJc w:val="left"/>
       <w:pPr>
@@ -3288,7 +3380,7 @@
     <w:lvl w:ilvl="2">
       <w:start w:val="1"/>
       <w:numFmt w:val="decimal"/>
-      <w:pStyle w:val="Heading3"/>
+      <w:pStyle w:val="u3"/>
       <w:lvlText w:val="%1.%2.%3"/>
       <w:lvlJc w:val="left"/>
       <w:pPr>
@@ -3298,7 +3390,7 @@
     <w:lvl w:ilvl="3">
       <w:start w:val="1"/>
       <w:numFmt w:val="decimal"/>
-      <w:pStyle w:val="Heading4"/>
+      <w:pStyle w:val="u4"/>
       <w:lvlText w:val="%1.%2.%3.%4"/>
       <w:lvlJc w:val="left"/>
       <w:pPr>
@@ -3308,7 +3400,7 @@
     <w:lvl w:ilvl="4">
       <w:start w:val="1"/>
       <w:numFmt w:val="decimal"/>
-      <w:pStyle w:val="Heading5"/>
+      <w:pStyle w:val="u5"/>
       <w:lvlText w:val="%1.%2.%3.%4.%5"/>
       <w:lvlJc w:val="left"/>
       <w:pPr>
@@ -3318,7 +3410,7 @@
     <w:lvl w:ilvl="5">
       <w:start w:val="1"/>
       <w:numFmt w:val="decimal"/>
-      <w:pStyle w:val="Heading6"/>
+      <w:pStyle w:val="u6"/>
       <w:lvlText w:val="%1.%2.%3.%4.%5.%6"/>
       <w:lvlJc w:val="left"/>
       <w:pPr>
@@ -3328,7 +3420,7 @@
     <w:lvl w:ilvl="6">
       <w:start w:val="1"/>
       <w:numFmt w:val="decimal"/>
-      <w:pStyle w:val="Heading7"/>
+      <w:pStyle w:val="u7"/>
       <w:lvlText w:val="%1.%2.%3.%4.%5.%6.%7"/>
       <w:lvlJc w:val="left"/>
       <w:pPr>
@@ -3338,7 +3430,7 @@
     <w:lvl w:ilvl="7">
       <w:start w:val="1"/>
       <w:numFmt w:val="decimal"/>
-      <w:pStyle w:val="Heading8"/>
+      <w:pStyle w:val="u8"/>
       <w:lvlText w:val="%1.%2.%3.%4.%5.%6.%7.%8"/>
       <w:lvlJc w:val="left"/>
       <w:pPr>
@@ -3348,7 +3440,7 @@
     <w:lvl w:ilvl="8">
       <w:start w:val="1"/>
       <w:numFmt w:val="decimal"/>
-      <w:pStyle w:val="Heading9"/>
+      <w:pStyle w:val="u9"/>
       <w:lvlText w:val="%1.%2.%3.%4.%5.%6.%7.%8.%9"/>
       <w:lvlJc w:val="left"/>
       <w:pPr>
@@ -4204,7 +4296,7 @@
 </file>
 
 <file path=word/styles.xml><?xml version="1.0" encoding="utf-8"?>
-<w:styles xmlns:mc="http://schemas.openxmlformats.org/markup-compatibility/2006" xmlns:r="http://schemas.openxmlformats.org/officeDocument/2006/relationships" xmlns:w="http://schemas.openxmlformats.org/wordprocessingml/2006/main" xmlns:w14="http://schemas.microsoft.com/office/word/2010/wordml" xmlns:w15="http://schemas.microsoft.com/office/word/2012/wordml" mc:Ignorable="w14 w15">
+<w:styles xmlns:mc="http://schemas.openxmlformats.org/markup-compatibility/2006" xmlns:r="http://schemas.openxmlformats.org/officeDocument/2006/relationships" xmlns:w="http://schemas.openxmlformats.org/wordprocessingml/2006/main" xmlns:w14="http://schemas.microsoft.com/office/word/2010/wordml" xmlns:w15="http://schemas.microsoft.com/office/word/2012/wordml" xmlns:w16cid="http://schemas.microsoft.com/office/word/2016/wordml/cid" xmlns:w16se="http://schemas.microsoft.com/office/word/2015/wordml/symex" mc:Ignorable="w14 w15 w16se w16cid">
   <w:docDefaults>
     <w:rPrDefault>
       <w:rPr>
@@ -4221,7 +4313,7 @@
       </w:pPr>
     </w:pPrDefault>
   </w:docDefaults>
-  <w:latentStyles w:defLockedState="0" w:defUIPriority="99" w:defSemiHidden="0" w:defUnhideWhenUsed="0" w:defQFormat="0" w:count="371">
+  <w:latentStyles w:defLockedState="0" w:defUIPriority="99" w:defSemiHidden="0" w:defUnhideWhenUsed="0" w:defQFormat="0" w:count="375">
     <w:lsdException w:name="Normal" w:uiPriority="0" w:qFormat="1"/>
     <w:lsdException w:name="heading 1" w:uiPriority="9" w:qFormat="1"/>
     <w:lsdException w:name="heading 2" w:semiHidden="1" w:uiPriority="9" w:unhideWhenUsed="1" w:qFormat="1"/>
@@ -4327,7 +4419,6 @@
     <w:lsdException w:name="HTML Sample" w:semiHidden="1" w:unhideWhenUsed="1"/>
     <w:lsdException w:name="HTML Typewriter" w:semiHidden="1" w:unhideWhenUsed="1"/>
     <w:lsdException w:name="HTML Variable" w:semiHidden="1" w:unhideWhenUsed="1"/>
-    <w:lsdException w:name="Normal Table" w:semiHidden="1" w:unhideWhenUsed="1"/>
     <w:lsdException w:name="annotation subject" w:semiHidden="1" w:unhideWhenUsed="1"/>
     <w:lsdException w:name="No List" w:semiHidden="1" w:unhideWhenUsed="1"/>
     <w:lsdException w:name="Outline List 1" w:semiHidden="1" w:unhideWhenUsed="1"/>
@@ -4371,10 +4462,8 @@
     <w:lsdException w:name="Table Elegant" w:semiHidden="1" w:unhideWhenUsed="1"/>
     <w:lsdException w:name="Table Professional" w:semiHidden="1" w:unhideWhenUsed="1"/>
     <w:lsdException w:name="Table Subtle 1" w:semiHidden="1" w:unhideWhenUsed="1"/>
-    <w:lsdException w:name="Table Subtle 2" w:semiHidden="1" w:unhideWhenUsed="1"/>
     <w:lsdException w:name="Table Web 1" w:semiHidden="1" w:unhideWhenUsed="1"/>
     <w:lsdException w:name="Table Web 2" w:semiHidden="1" w:unhideWhenUsed="1"/>
-    <w:lsdException w:name="Table Web 3" w:semiHidden="1" w:unhideWhenUsed="1"/>
     <w:lsdException w:name="Balloon Text" w:semiHidden="1" w:unhideWhenUsed="1"/>
     <w:lsdException w:name="Table Grid" w:uiPriority="59"/>
     <w:lsdException w:name="Table Theme" w:semiHidden="1" w:unhideWhenUsed="1"/>
@@ -4593,16 +4682,20 @@
     <w:lsdException w:name="List Table 5 Dark Accent 6" w:uiPriority="50"/>
     <w:lsdException w:name="List Table 6 Colorful Accent 6" w:uiPriority="51"/>
     <w:lsdException w:name="List Table 7 Colorful Accent 6" w:uiPriority="52"/>
+    <w:lsdException w:name="Mention" w:semiHidden="1" w:unhideWhenUsed="1"/>
+    <w:lsdException w:name="Smart Hyperlink" w:semiHidden="1" w:unhideWhenUsed="1"/>
+    <w:lsdException w:name="Hashtag" w:semiHidden="1" w:unhideWhenUsed="1"/>
+    <w:lsdException w:name="Unresolved Mention" w:semiHidden="1" w:unhideWhenUsed="1"/>
   </w:latentStyles>
-  <w:style w:type="paragraph" w:default="1" w:styleId="Normal">
+  <w:style w:type="paragraph" w:default="1" w:styleId="Binhthng">
     <w:name w:val="Normal"/>
     <w:qFormat/>
   </w:style>
-  <w:style w:type="paragraph" w:styleId="Heading1">
+  <w:style w:type="paragraph" w:styleId="u1">
     <w:name w:val="heading 1"/>
-    <w:basedOn w:val="Normal"/>
-    <w:next w:val="Normal"/>
-    <w:link w:val="Heading1Char"/>
+    <w:basedOn w:val="Binhthng"/>
+    <w:next w:val="Binhthng"/>
+    <w:link w:val="u1Char"/>
     <w:autoRedefine/>
     <w:uiPriority w:val="9"/>
     <w:qFormat/>
@@ -4625,10 +4718,10 @@
       <w:szCs w:val="28"/>
     </w:rPr>
   </w:style>
-  <w:style w:type="paragraph" w:styleId="Heading2">
+  <w:style w:type="paragraph" w:styleId="u2">
     <w:name w:val="heading 2"/>
-    <w:basedOn w:val="Heading1"/>
-    <w:link w:val="Heading2Char"/>
+    <w:basedOn w:val="u1"/>
+    <w:link w:val="u2Char"/>
     <w:autoRedefine/>
     <w:uiPriority w:val="9"/>
     <w:unhideWhenUsed/>
@@ -4650,10 +4743,10 @@
       <w:lang w:val="vi-VN"/>
     </w:rPr>
   </w:style>
-  <w:style w:type="paragraph" w:styleId="Heading3">
+  <w:style w:type="paragraph" w:styleId="u3">
     <w:name w:val="heading 3"/>
-    <w:basedOn w:val="Heading2"/>
-    <w:link w:val="Heading3Char"/>
+    <w:basedOn w:val="u2"/>
+    <w:link w:val="u3Char"/>
     <w:autoRedefine/>
     <w:uiPriority w:val="9"/>
     <w:unhideWhenUsed/>
@@ -4673,11 +4766,11 @@
       <w:bCs/>
     </w:rPr>
   </w:style>
-  <w:style w:type="paragraph" w:styleId="Heading4">
+  <w:style w:type="paragraph" w:styleId="u4">
     <w:name w:val="heading 4"/>
-    <w:basedOn w:val="Normal"/>
-    <w:next w:val="Normal"/>
-    <w:link w:val="Heading4Char"/>
+    <w:basedOn w:val="Binhthng"/>
+    <w:next w:val="Binhthng"/>
+    <w:link w:val="u4Char"/>
     <w:uiPriority w:val="9"/>
     <w:semiHidden/>
     <w:unhideWhenUsed/>
@@ -4702,11 +4795,11 @@
       <w:color w:val="4F81BD" w:themeColor="accent1"/>
     </w:rPr>
   </w:style>
-  <w:style w:type="paragraph" w:styleId="Heading5">
+  <w:style w:type="paragraph" w:styleId="u5">
     <w:name w:val="heading 5"/>
-    <w:basedOn w:val="Normal"/>
-    <w:next w:val="Normal"/>
-    <w:link w:val="Heading5Char"/>
+    <w:basedOn w:val="Binhthng"/>
+    <w:next w:val="Binhthng"/>
+    <w:link w:val="u5Char"/>
     <w:uiPriority w:val="9"/>
     <w:unhideWhenUsed/>
     <w:qFormat/>
@@ -4726,11 +4819,11 @@
       <w:color w:val="243F60" w:themeColor="accent1" w:themeShade="7F"/>
     </w:rPr>
   </w:style>
-  <w:style w:type="paragraph" w:styleId="Heading6">
+  <w:style w:type="paragraph" w:styleId="u6">
     <w:name w:val="heading 6"/>
-    <w:basedOn w:val="Normal"/>
-    <w:next w:val="Normal"/>
-    <w:link w:val="Heading6Char"/>
+    <w:basedOn w:val="Binhthng"/>
+    <w:next w:val="Binhthng"/>
+    <w:link w:val="u6Char"/>
     <w:uiPriority w:val="9"/>
     <w:semiHidden/>
     <w:unhideWhenUsed/>
@@ -4753,11 +4846,11 @@
       <w:color w:val="243F60" w:themeColor="accent1" w:themeShade="7F"/>
     </w:rPr>
   </w:style>
-  <w:style w:type="paragraph" w:styleId="Heading7">
+  <w:style w:type="paragraph" w:styleId="u7">
     <w:name w:val="heading 7"/>
-    <w:basedOn w:val="Normal"/>
-    <w:next w:val="Normal"/>
-    <w:link w:val="Heading7Char"/>
+    <w:basedOn w:val="Binhthng"/>
+    <w:next w:val="Binhthng"/>
+    <w:link w:val="u7Char"/>
     <w:uiPriority w:val="9"/>
     <w:semiHidden/>
     <w:unhideWhenUsed/>
@@ -4780,11 +4873,11 @@
       <w:color w:val="404040" w:themeColor="text1" w:themeTint="BF"/>
     </w:rPr>
   </w:style>
-  <w:style w:type="paragraph" w:styleId="Heading8">
+  <w:style w:type="paragraph" w:styleId="u8">
     <w:name w:val="heading 8"/>
-    <w:basedOn w:val="Normal"/>
-    <w:next w:val="Normal"/>
-    <w:link w:val="Heading8Char"/>
+    <w:basedOn w:val="Binhthng"/>
+    <w:next w:val="Binhthng"/>
+    <w:link w:val="u8Char"/>
     <w:uiPriority w:val="9"/>
     <w:semiHidden/>
     <w:unhideWhenUsed/>
@@ -4807,11 +4900,11 @@
       <w:szCs w:val="20"/>
     </w:rPr>
   </w:style>
-  <w:style w:type="paragraph" w:styleId="Heading9">
+  <w:style w:type="paragraph" w:styleId="u9">
     <w:name w:val="heading 9"/>
-    <w:basedOn w:val="Normal"/>
-    <w:next w:val="Normal"/>
-    <w:link w:val="Heading9Char"/>
+    <w:basedOn w:val="Binhthng"/>
+    <w:next w:val="Binhthng"/>
+    <w:link w:val="u9Char"/>
     <w:uiPriority w:val="9"/>
     <w:semiHidden/>
     <w:unhideWhenUsed/>
@@ -4836,13 +4929,13 @@
       <w:szCs w:val="20"/>
     </w:rPr>
   </w:style>
-  <w:style w:type="character" w:default="1" w:styleId="DefaultParagraphFont">
+  <w:style w:type="character" w:default="1" w:styleId="Phngmcinhcuaoanvn">
     <w:name w:val="Default Paragraph Font"/>
     <w:uiPriority w:val="1"/>
     <w:semiHidden/>
     <w:unhideWhenUsed/>
   </w:style>
-  <w:style w:type="table" w:default="1" w:styleId="TableNormal">
+  <w:style w:type="table" w:default="1" w:styleId="BangThngthng">
     <w:name w:val="Normal Table"/>
     <w:uiPriority w:val="99"/>
     <w:semiHidden/>
@@ -4857,17 +4950,17 @@
       </w:tblCellMar>
     </w:tblPr>
   </w:style>
-  <w:style w:type="numbering" w:default="1" w:styleId="NoList">
+  <w:style w:type="numbering" w:default="1" w:styleId="Khngco">
     <w:name w:val="No List"/>
     <w:uiPriority w:val="99"/>
     <w:semiHidden/>
     <w:unhideWhenUsed/>
   </w:style>
-  <w:style w:type="paragraph" w:styleId="Title">
+  <w:style w:type="paragraph" w:styleId="Tiu">
     <w:name w:val="Title"/>
-    <w:basedOn w:val="Normal"/>
-    <w:next w:val="Normal"/>
-    <w:link w:val="TitleChar"/>
+    <w:basedOn w:val="Binhthng"/>
+    <w:next w:val="Binhthng"/>
+    <w:link w:val="TiuChar"/>
     <w:uiPriority w:val="10"/>
     <w:qFormat/>
     <w:rsid w:val="00AF7766"/>
@@ -4888,10 +4981,10 @@
       <w:lang w:eastAsia="ja-JP"/>
     </w:rPr>
   </w:style>
-  <w:style w:type="character" w:customStyle="1" w:styleId="TitleChar">
-    <w:name w:val="Title Char"/>
-    <w:basedOn w:val="DefaultParagraphFont"/>
-    <w:link w:val="Title"/>
+  <w:style w:type="character" w:customStyle="1" w:styleId="TiuChar">
+    <w:name w:val="Tiêu đề Char"/>
+    <w:basedOn w:val="Phngmcinhcuaoanvn"/>
+    <w:link w:val="Tiu"/>
     <w:uiPriority w:val="10"/>
     <w:rsid w:val="00AF7766"/>
     <w:rPr>
@@ -4904,11 +4997,11 @@
       <w:lang w:eastAsia="ja-JP"/>
     </w:rPr>
   </w:style>
-  <w:style w:type="paragraph" w:styleId="Subtitle">
+  <w:style w:type="paragraph" w:styleId="Tiuphu">
     <w:name w:val="Subtitle"/>
-    <w:basedOn w:val="Normal"/>
-    <w:next w:val="Normal"/>
-    <w:link w:val="SubtitleChar"/>
+    <w:basedOn w:val="Binhthng"/>
+    <w:next w:val="Binhthng"/>
+    <w:link w:val="TiuphuChar"/>
     <w:uiPriority w:val="11"/>
     <w:qFormat/>
     <w:rsid w:val="00AF7766"/>
@@ -4929,10 +5022,10 @@
       <w:lang w:eastAsia="ja-JP"/>
     </w:rPr>
   </w:style>
-  <w:style w:type="character" w:customStyle="1" w:styleId="SubtitleChar">
-    <w:name w:val="Subtitle Char"/>
-    <w:basedOn w:val="DefaultParagraphFont"/>
-    <w:link w:val="Subtitle"/>
+  <w:style w:type="character" w:customStyle="1" w:styleId="TiuphuChar">
+    <w:name w:val="Tiêu đề phụ Char"/>
+    <w:basedOn w:val="Phngmcinhcuaoanvn"/>
+    <w:link w:val="Tiuphu"/>
     <w:uiPriority w:val="11"/>
     <w:rsid w:val="00AF7766"/>
     <w:rPr>
@@ -4946,10 +5039,10 @@
       <w:lang w:eastAsia="ja-JP"/>
     </w:rPr>
   </w:style>
-  <w:style w:type="paragraph" w:styleId="BalloonText">
+  <w:style w:type="paragraph" w:styleId="Bongchuthich">
     <w:name w:val="Balloon Text"/>
-    <w:basedOn w:val="Normal"/>
-    <w:link w:val="BalloonTextChar"/>
+    <w:basedOn w:val="Binhthng"/>
+    <w:link w:val="BongchuthichChar"/>
     <w:uiPriority w:val="99"/>
     <w:semiHidden/>
     <w:unhideWhenUsed/>
@@ -4963,10 +5056,10 @@
       <w:szCs w:val="16"/>
     </w:rPr>
   </w:style>
-  <w:style w:type="character" w:customStyle="1" w:styleId="BalloonTextChar">
-    <w:name w:val="Balloon Text Char"/>
-    <w:basedOn w:val="DefaultParagraphFont"/>
-    <w:link w:val="BalloonText"/>
+  <w:style w:type="character" w:customStyle="1" w:styleId="BongchuthichChar">
+    <w:name w:val="Bóng chú thích Char"/>
+    <w:basedOn w:val="Phngmcinhcuaoanvn"/>
+    <w:link w:val="Bongchuthich"/>
     <w:uiPriority w:val="99"/>
     <w:semiHidden/>
     <w:rsid w:val="00AF7766"/>
@@ -4976,9 +5069,9 @@
       <w:szCs w:val="16"/>
     </w:rPr>
   </w:style>
-  <w:style w:type="paragraph" w:styleId="NoSpacing">
+  <w:style w:type="paragraph" w:styleId="KhngDncch">
     <w:name w:val="No Spacing"/>
-    <w:link w:val="NoSpacingChar"/>
+    <w:link w:val="KhngDncchChar"/>
     <w:uiPriority w:val="1"/>
     <w:qFormat/>
     <w:rsid w:val="00990E65"/>
@@ -4990,10 +5083,10 @@
       <w:lang w:eastAsia="ja-JP"/>
     </w:rPr>
   </w:style>
-  <w:style w:type="character" w:customStyle="1" w:styleId="NoSpacingChar">
-    <w:name w:val="No Spacing Char"/>
-    <w:basedOn w:val="DefaultParagraphFont"/>
-    <w:link w:val="NoSpacing"/>
+  <w:style w:type="character" w:customStyle="1" w:styleId="KhngDncchChar">
+    <w:name w:val="Không Dãn cách Char"/>
+    <w:basedOn w:val="Phngmcinhcuaoanvn"/>
+    <w:link w:val="KhngDncch"/>
     <w:uiPriority w:val="1"/>
     <w:rsid w:val="00990E65"/>
     <w:rPr>
@@ -5001,10 +5094,10 @@
       <w:lang w:eastAsia="ja-JP"/>
     </w:rPr>
   </w:style>
-  <w:style w:type="paragraph" w:styleId="ListParagraph">
+  <w:style w:type="paragraph" w:styleId="oancuaDanhsach">
     <w:name w:val="List Paragraph"/>
-    <w:basedOn w:val="Normal"/>
-    <w:link w:val="ListParagraphChar"/>
+    <w:basedOn w:val="Binhthng"/>
+    <w:link w:val="oancuaDanhsachChar"/>
     <w:uiPriority w:val="34"/>
     <w:qFormat/>
     <w:rsid w:val="00990E65"/>
@@ -5015,7 +5108,7 @@
   </w:style>
   <w:style w:type="paragraph" w:customStyle="1" w:styleId="Title1">
     <w:name w:val="Title 1"/>
-    <w:basedOn w:val="ListParagraph"/>
+    <w:basedOn w:val="oancuaDanhsach"/>
     <w:link w:val="Title1Char"/>
     <w:autoRedefine/>
     <w:rsid w:val="008F333B"/>
@@ -5034,7 +5127,7 @@
   </w:style>
   <w:style w:type="paragraph" w:customStyle="1" w:styleId="Paragrap">
     <w:name w:val="Paragrap"/>
-    <w:basedOn w:val="Normal"/>
+    <w:basedOn w:val="Binhthng"/>
     <w:link w:val="ParagrapChar"/>
     <w:qFormat/>
     <w:rsid w:val="00990E65"/>
@@ -5049,16 +5142,16 @@
       <w:szCs w:val="26"/>
     </w:rPr>
   </w:style>
-  <w:style w:type="character" w:customStyle="1" w:styleId="ListParagraphChar">
-    <w:name w:val="List Paragraph Char"/>
-    <w:basedOn w:val="DefaultParagraphFont"/>
-    <w:link w:val="ListParagraph"/>
+  <w:style w:type="character" w:customStyle="1" w:styleId="oancuaDanhsachChar">
+    <w:name w:val="Đoạn của Danh sách Char"/>
+    <w:basedOn w:val="Phngmcinhcuaoanvn"/>
+    <w:link w:val="oancuaDanhsach"/>
     <w:uiPriority w:val="34"/>
     <w:rsid w:val="00990E65"/>
   </w:style>
   <w:style w:type="character" w:customStyle="1" w:styleId="Title1Char">
     <w:name w:val="Title 1 Char"/>
-    <w:basedOn w:val="ListParagraphChar"/>
+    <w:basedOn w:val="oancuaDanhsachChar"/>
     <w:link w:val="Title1"/>
     <w:rsid w:val="008F333B"/>
     <w:rPr>
@@ -5069,9 +5162,9 @@
       <w:szCs w:val="28"/>
     </w:rPr>
   </w:style>
-  <w:style w:type="table" w:styleId="TableGrid">
+  <w:style w:type="table" w:styleId="LiBang">
     <w:name w:val="Table Grid"/>
-    <w:basedOn w:val="TableNormal"/>
+    <w:basedOn w:val="BangThngthng"/>
     <w:uiPriority w:val="59"/>
     <w:rsid w:val="003141E2"/>
     <w:pPr>
@@ -5090,7 +5183,7 @@
   </w:style>
   <w:style w:type="character" w:customStyle="1" w:styleId="ParagrapChar">
     <w:name w:val="Paragrap Char"/>
-    <w:basedOn w:val="DefaultParagraphFont"/>
+    <w:basedOn w:val="Phngmcinhcuaoanvn"/>
     <w:link w:val="Paragrap"/>
     <w:rsid w:val="00990E65"/>
     <w:rPr>
@@ -5164,10 +5257,10 @@
       <w:szCs w:val="24"/>
     </w:rPr>
   </w:style>
-  <w:style w:type="character" w:customStyle="1" w:styleId="Heading1Char">
-    <w:name w:val="Heading 1 Char"/>
-    <w:basedOn w:val="DefaultParagraphFont"/>
-    <w:link w:val="Heading1"/>
+  <w:style w:type="character" w:customStyle="1" w:styleId="u1Char">
+    <w:name w:val="Đầu đề 1 Char"/>
+    <w:basedOn w:val="Phngmcinhcuaoanvn"/>
+    <w:link w:val="u1"/>
     <w:uiPriority w:val="9"/>
     <w:rsid w:val="00C80685"/>
     <w:rPr>
@@ -5190,10 +5283,10 @@
       <w:szCs w:val="26"/>
     </w:rPr>
   </w:style>
-  <w:style w:type="character" w:customStyle="1" w:styleId="Heading2Char">
-    <w:name w:val="Heading 2 Char"/>
-    <w:basedOn w:val="DefaultParagraphFont"/>
-    <w:link w:val="Heading2"/>
+  <w:style w:type="character" w:customStyle="1" w:styleId="u2Char">
+    <w:name w:val="Đầu đề 2 Char"/>
+    <w:basedOn w:val="Phngmcinhcuaoanvn"/>
+    <w:link w:val="u2"/>
     <w:uiPriority w:val="9"/>
     <w:rsid w:val="00846120"/>
     <w:rPr>
@@ -5205,10 +5298,10 @@
       <w:lang w:val="vi-VN"/>
     </w:rPr>
   </w:style>
-  <w:style w:type="character" w:customStyle="1" w:styleId="Heading3Char">
-    <w:name w:val="Heading 3 Char"/>
-    <w:basedOn w:val="DefaultParagraphFont"/>
-    <w:link w:val="Heading3"/>
+  <w:style w:type="character" w:customStyle="1" w:styleId="u3Char">
+    <w:name w:val="Đầu đề 3 Char"/>
+    <w:basedOn w:val="Phngmcinhcuaoanvn"/>
+    <w:link w:val="u3"/>
     <w:uiPriority w:val="9"/>
     <w:rsid w:val="00C22DB2"/>
     <w:rPr>
@@ -5220,10 +5313,10 @@
       <w:lang w:val="vi-VN"/>
     </w:rPr>
   </w:style>
-  <w:style w:type="character" w:customStyle="1" w:styleId="Heading4Char">
-    <w:name w:val="Heading 4 Char"/>
-    <w:basedOn w:val="DefaultParagraphFont"/>
-    <w:link w:val="Heading4"/>
+  <w:style w:type="character" w:customStyle="1" w:styleId="u4Char">
+    <w:name w:val="Đầu đề 4 Char"/>
+    <w:basedOn w:val="Phngmcinhcuaoanvn"/>
+    <w:link w:val="u4"/>
     <w:uiPriority w:val="9"/>
     <w:semiHidden/>
     <w:rsid w:val="00715417"/>
@@ -5236,10 +5329,10 @@
       <w:color w:val="4F81BD" w:themeColor="accent1"/>
     </w:rPr>
   </w:style>
-  <w:style w:type="character" w:customStyle="1" w:styleId="Heading5Char">
-    <w:name w:val="Heading 5 Char"/>
-    <w:basedOn w:val="DefaultParagraphFont"/>
-    <w:link w:val="Heading5"/>
+  <w:style w:type="character" w:customStyle="1" w:styleId="u5Char">
+    <w:name w:val="Đầu đề 5 Char"/>
+    <w:basedOn w:val="Phngmcinhcuaoanvn"/>
+    <w:link w:val="u5"/>
     <w:uiPriority w:val="9"/>
     <w:rsid w:val="00715417"/>
     <w:rPr>
@@ -5247,10 +5340,10 @@
       <w:color w:val="243F60" w:themeColor="accent1" w:themeShade="7F"/>
     </w:rPr>
   </w:style>
-  <w:style w:type="character" w:customStyle="1" w:styleId="Heading6Char">
-    <w:name w:val="Heading 6 Char"/>
-    <w:basedOn w:val="DefaultParagraphFont"/>
-    <w:link w:val="Heading6"/>
+  <w:style w:type="character" w:customStyle="1" w:styleId="u6Char">
+    <w:name w:val="Đầu đề 6 Char"/>
+    <w:basedOn w:val="Phngmcinhcuaoanvn"/>
+    <w:link w:val="u6"/>
     <w:uiPriority w:val="9"/>
     <w:semiHidden/>
     <w:rsid w:val="00715417"/>
@@ -5261,10 +5354,10 @@
       <w:color w:val="243F60" w:themeColor="accent1" w:themeShade="7F"/>
     </w:rPr>
   </w:style>
-  <w:style w:type="character" w:customStyle="1" w:styleId="Heading7Char">
-    <w:name w:val="Heading 7 Char"/>
-    <w:basedOn w:val="DefaultParagraphFont"/>
-    <w:link w:val="Heading7"/>
+  <w:style w:type="character" w:customStyle="1" w:styleId="u7Char">
+    <w:name w:val="Đầu đề 7 Char"/>
+    <w:basedOn w:val="Phngmcinhcuaoanvn"/>
+    <w:link w:val="u7"/>
     <w:uiPriority w:val="9"/>
     <w:semiHidden/>
     <w:rsid w:val="00715417"/>
@@ -5275,10 +5368,10 @@
       <w:color w:val="404040" w:themeColor="text1" w:themeTint="BF"/>
     </w:rPr>
   </w:style>
-  <w:style w:type="character" w:customStyle="1" w:styleId="Heading8Char">
-    <w:name w:val="Heading 8 Char"/>
-    <w:basedOn w:val="DefaultParagraphFont"/>
-    <w:link w:val="Heading8"/>
+  <w:style w:type="character" w:customStyle="1" w:styleId="u8Char">
+    <w:name w:val="Đầu đề 8 Char"/>
+    <w:basedOn w:val="Phngmcinhcuaoanvn"/>
+    <w:link w:val="u8"/>
     <w:uiPriority w:val="9"/>
     <w:semiHidden/>
     <w:rsid w:val="00715417"/>
@@ -5289,10 +5382,10 @@
       <w:szCs w:val="20"/>
     </w:rPr>
   </w:style>
-  <w:style w:type="character" w:customStyle="1" w:styleId="Heading9Char">
-    <w:name w:val="Heading 9 Char"/>
-    <w:basedOn w:val="DefaultParagraphFont"/>
-    <w:link w:val="Heading9"/>
+  <w:style w:type="character" w:customStyle="1" w:styleId="u9Char">
+    <w:name w:val="Đầu đề 9 Char"/>
+    <w:basedOn w:val="Phngmcinhcuaoanvn"/>
+    <w:link w:val="u9"/>
     <w:uiPriority w:val="9"/>
     <w:semiHidden/>
     <w:rsid w:val="00715417"/>
@@ -5307,7 +5400,7 @@
   </w:style>
   <w:style w:type="paragraph" w:customStyle="1" w:styleId="Title12">
     <w:name w:val="Title 1.2"/>
-    <w:basedOn w:val="Heading2"/>
+    <w:basedOn w:val="u2"/>
     <w:link w:val="Title12Char"/>
     <w:rsid w:val="00715417"/>
     <w:pPr>
@@ -5334,7 +5427,7 @@
   </w:style>
   <w:style w:type="character" w:customStyle="1" w:styleId="Title12Char">
     <w:name w:val="Title 1.2 Char"/>
-    <w:basedOn w:val="Heading2Char"/>
+    <w:basedOn w:val="u2Char"/>
     <w:link w:val="Title12"/>
     <w:rsid w:val="00715417"/>
     <w:rPr>
@@ -5391,7 +5484,7 @@
   </w:style>
   <w:style w:type="paragraph" w:customStyle="1" w:styleId="TuStyle-Title1">
     <w:name w:val="Tu Style - Title 1"/>
-    <w:basedOn w:val="ListParagraph"/>
+    <w:basedOn w:val="oancuaDanhsach"/>
     <w:link w:val="TuStyle-Title1Char"/>
     <w:qFormat/>
     <w:rsid w:val="004E1149"/>
@@ -5447,7 +5540,7 @@
   </w:style>
   <w:style w:type="character" w:customStyle="1" w:styleId="TuStyle-Title1Char">
     <w:name w:val="Tu Style - Title 1 Char"/>
-    <w:basedOn w:val="ListParagraphChar"/>
+    <w:basedOn w:val="oancuaDanhsachChar"/>
     <w:link w:val="TuStyle-Title1"/>
     <w:rsid w:val="004E1149"/>
     <w:rPr>
@@ -5465,10 +5558,10 @@
       </w14:textFill>
     </w:rPr>
   </w:style>
-  <w:style w:type="paragraph" w:styleId="TOCHeading">
+  <w:style w:type="paragraph" w:styleId="uMucluc">
     <w:name w:val="TOC Heading"/>
-    <w:basedOn w:val="Heading1"/>
-    <w:next w:val="Normal"/>
+    <w:basedOn w:val="u1"/>
+    <w:next w:val="Binhthng"/>
     <w:uiPriority w:val="39"/>
     <w:unhideWhenUsed/>
     <w:qFormat/>
@@ -5503,10 +5596,10 @@
       </w14:textFill>
     </w:rPr>
   </w:style>
-  <w:style w:type="paragraph" w:styleId="TOC1">
+  <w:style w:type="paragraph" w:styleId="Mucluc1">
     <w:name w:val="toc 1"/>
-    <w:basedOn w:val="Normal"/>
-    <w:next w:val="Normal"/>
+    <w:basedOn w:val="Binhthng"/>
+    <w:next w:val="Binhthng"/>
     <w:autoRedefine/>
     <w:uiPriority w:val="39"/>
     <w:unhideWhenUsed/>
@@ -5524,10 +5617,10 @@
       <w:szCs w:val="24"/>
     </w:rPr>
   </w:style>
-  <w:style w:type="paragraph" w:styleId="TOC2">
+  <w:style w:type="paragraph" w:styleId="Mucluc2">
     <w:name w:val="toc 2"/>
-    <w:basedOn w:val="Normal"/>
-    <w:next w:val="Normal"/>
+    <w:basedOn w:val="Binhthng"/>
+    <w:next w:val="Binhthng"/>
     <w:autoRedefine/>
     <w:uiPriority w:val="39"/>
     <w:unhideWhenUsed/>
@@ -5547,10 +5640,10 @@
       <w:szCs w:val="20"/>
     </w:rPr>
   </w:style>
-  <w:style w:type="paragraph" w:styleId="TOC3">
+  <w:style w:type="paragraph" w:styleId="Mucluc3">
     <w:name w:val="toc 3"/>
-    <w:basedOn w:val="Normal"/>
-    <w:next w:val="Normal"/>
+    <w:basedOn w:val="Binhthng"/>
+    <w:next w:val="Binhthng"/>
     <w:autoRedefine/>
     <w:uiPriority w:val="39"/>
     <w:unhideWhenUsed/>
@@ -5565,10 +5658,10 @@
       <w:szCs w:val="20"/>
     </w:rPr>
   </w:style>
-  <w:style w:type="paragraph" w:styleId="TOC4">
+  <w:style w:type="paragraph" w:styleId="Mucluc4">
     <w:name w:val="toc 4"/>
-    <w:basedOn w:val="Normal"/>
-    <w:next w:val="Normal"/>
+    <w:basedOn w:val="Binhthng"/>
+    <w:next w:val="Binhthng"/>
     <w:autoRedefine/>
     <w:uiPriority w:val="39"/>
     <w:unhideWhenUsed/>
@@ -5583,10 +5676,10 @@
       <w:szCs w:val="20"/>
     </w:rPr>
   </w:style>
-  <w:style w:type="paragraph" w:styleId="TOC5">
+  <w:style w:type="paragraph" w:styleId="Mucluc5">
     <w:name w:val="toc 5"/>
-    <w:basedOn w:val="Normal"/>
-    <w:next w:val="Normal"/>
+    <w:basedOn w:val="Binhthng"/>
+    <w:next w:val="Binhthng"/>
     <w:autoRedefine/>
     <w:uiPriority w:val="39"/>
     <w:unhideWhenUsed/>
@@ -5601,10 +5694,10 @@
       <w:szCs w:val="20"/>
     </w:rPr>
   </w:style>
-  <w:style w:type="paragraph" w:styleId="TOC6">
+  <w:style w:type="paragraph" w:styleId="Mucluc6">
     <w:name w:val="toc 6"/>
-    <w:basedOn w:val="Normal"/>
-    <w:next w:val="Normal"/>
+    <w:basedOn w:val="Binhthng"/>
+    <w:next w:val="Binhthng"/>
     <w:autoRedefine/>
     <w:uiPriority w:val="39"/>
     <w:unhideWhenUsed/>
@@ -5619,10 +5712,10 @@
       <w:szCs w:val="20"/>
     </w:rPr>
   </w:style>
-  <w:style w:type="paragraph" w:styleId="TOC7">
+  <w:style w:type="paragraph" w:styleId="Mucluc7">
     <w:name w:val="toc 7"/>
-    <w:basedOn w:val="Normal"/>
-    <w:next w:val="Normal"/>
+    <w:basedOn w:val="Binhthng"/>
+    <w:next w:val="Binhthng"/>
     <w:autoRedefine/>
     <w:uiPriority w:val="39"/>
     <w:unhideWhenUsed/>
@@ -5637,10 +5730,10 @@
       <w:szCs w:val="20"/>
     </w:rPr>
   </w:style>
-  <w:style w:type="paragraph" w:styleId="TOC8">
+  <w:style w:type="paragraph" w:styleId="Mucluc8">
     <w:name w:val="toc 8"/>
-    <w:basedOn w:val="Normal"/>
-    <w:next w:val="Normal"/>
+    <w:basedOn w:val="Binhthng"/>
+    <w:next w:val="Binhthng"/>
     <w:autoRedefine/>
     <w:uiPriority w:val="39"/>
     <w:unhideWhenUsed/>
@@ -5655,10 +5748,10 @@
       <w:szCs w:val="20"/>
     </w:rPr>
   </w:style>
-  <w:style w:type="paragraph" w:styleId="TOC9">
+  <w:style w:type="paragraph" w:styleId="Mucluc9">
     <w:name w:val="toc 9"/>
-    <w:basedOn w:val="Normal"/>
-    <w:next w:val="Normal"/>
+    <w:basedOn w:val="Binhthng"/>
+    <w:next w:val="Binhthng"/>
     <w:autoRedefine/>
     <w:uiPriority w:val="39"/>
     <w:unhideWhenUsed/>
@@ -5675,7 +5768,7 @@
   </w:style>
   <w:style w:type="table" w:customStyle="1" w:styleId="PlainTable11">
     <w:name w:val="Plain Table 11"/>
-    <w:basedOn w:val="TableNormal"/>
+    <w:basedOn w:val="BangThngthng"/>
     <w:uiPriority w:val="41"/>
     <w:rsid w:val="00545225"/>
     <w:pPr>
@@ -5752,9 +5845,9 @@
       </w:numPr>
     </w:pPr>
   </w:style>
-  <w:style w:type="character" w:styleId="Hyperlink">
+  <w:style w:type="character" w:styleId="Siuktni">
     <w:name w:val="Hyperlink"/>
-    <w:basedOn w:val="DefaultParagraphFont"/>
+    <w:basedOn w:val="Phngmcinhcuaoanvn"/>
     <w:uiPriority w:val="99"/>
     <w:unhideWhenUsed/>
     <w:rsid w:val="00C21B38"/>
@@ -6075,7 +6168,7 @@
 </file>
 
 <file path=customXml/itemProps2.xml><?xml version="1.0" encoding="utf-8"?>
-<ds:datastoreItem xmlns:ds="http://schemas.openxmlformats.org/officeDocument/2006/customXml" ds:itemID="{AD4D9325-4645-47DE-9470-8654A9368117}">
+<ds:datastoreItem xmlns:ds="http://schemas.openxmlformats.org/officeDocument/2006/customXml" ds:itemID="{1EF36C1A-D68B-4A90-ABE9-7A70DC24DB4B}">
   <ds:schemaRefs>
     <ds:schemaRef ds:uri="http://schemas.openxmlformats.org/officeDocument/2006/bibliography"/>
   </ds:schemaRefs>

</xml_diff>